<commit_message>
Added GWA sa indiv profiles
</commit_message>
<xml_diff>
--- a/User Manual.docx
+++ b/User Manual.docx
@@ -166,6 +166,7 @@
       <w:r>
         <w:rPr>
           <w:rFonts w:ascii="Times New Roman" w:hAnsi="Times New Roman" w:cs="Times New Roman"/>
+          <w:noProof/>
           <w:sz w:val="24"/>
           <w:szCs w:val="24"/>
         </w:rPr>
@@ -916,28 +917,6 @@
         </w:rPr>
         <w:t>The column Delinquency has two buttons: the w/ (with) button and the w/o (without) button. Clicking the with button will only display the table entries of students only without delinquencies</w:t>
       </w:r>
-    </w:p>
-    <w:p>
-      <w:pPr>
-        <w:spacing w:line="360" w:lineRule="auto"/>
-        <w:rPr>
-          <w:rFonts w:ascii="Times New Roman" w:hAnsi="Times New Roman" w:cs="Times New Roman"/>
-          <w:sz w:val="24"/>
-          <w:szCs w:val="24"/>
-        </w:rPr>
-      </w:pPr>
-    </w:p>
-    <w:p>
-      <w:pPr>
-        <w:pStyle w:val="ListParagraph"/>
-        <w:spacing w:line="360" w:lineRule="auto"/>
-        <w:ind w:left="2160"/>
-        <w:rPr>
-          <w:rFonts w:ascii="Times New Roman" w:hAnsi="Times New Roman" w:cs="Times New Roman"/>
-          <w:sz w:val="24"/>
-          <w:szCs w:val="24"/>
-        </w:rPr>
-      </w:pPr>
     </w:p>
     <w:p>
       <w:pPr>

</xml_diff>